<commit_message>
add missed names to the attendance list
</commit_message>
<xml_diff>
--- a/Meeting Minutes/MM_01_25_17.docx
+++ b/Meeting Minutes/MM_01_25_17.docx
@@ -1,6 +1,6 @@
 
 <file path=word/document.xml><?xml version="1.0" encoding="utf-8"?>
-<w:document xmlns:wpc="http://schemas.microsoft.com/office/word/2010/wordprocessingCanvas" xmlns:cx="http://schemas.microsoft.com/office/drawing/2014/chartex" xmlns:cx1="http://schemas.microsoft.com/office/drawing/2015/9/8/chartex" xmlns:cx2="http://schemas.microsoft.com/office/drawing/2015/10/21/chartex" xmlns:cx3="http://schemas.microsoft.com/office/drawing/2016/5/9/chartex" xmlns:cx4="http://schemas.microsoft.com/office/drawing/2016/5/10/chartex" xmlns:cx5="http://schemas.microsoft.com/office/drawing/2016/5/11/chartex" xmlns:mc="http://schemas.openxmlformats.org/markup-compatibility/2006" xmlns:o="urn:schemas-microsoft-com:office:office" xmlns:r="http://schemas.openxmlformats.org/officeDocument/2006/relationships" xmlns:m="http://schemas.openxmlformats.org/officeDocument/2006/math" xmlns:v="urn:schemas-microsoft-com:vml" xmlns:wp14="http://schemas.microsoft.com/office/word/2010/wordprocessingDrawing" xmlns:wp="http://schemas.openxmlformats.org/drawingml/2006/wordprocessingDrawing" xmlns:w10="urn:schemas-microsoft-com:office:word" xmlns:w="http://schemas.openxmlformats.org/wordprocessingml/2006/main" xmlns:w14="http://schemas.microsoft.com/office/word/2010/wordml" xmlns:w15="http://schemas.microsoft.com/office/word/2012/wordml" xmlns:w16se="http://schemas.microsoft.com/office/word/2015/wordml/symex" xmlns:wpg="http://schemas.microsoft.com/office/word/2010/wordprocessingGroup" xmlns:wpi="http://schemas.microsoft.com/office/word/2010/wordprocessingInk" xmlns:wne="http://schemas.microsoft.com/office/word/2006/wordml" xmlns:wps="http://schemas.microsoft.com/office/word/2010/wordprocessingShape" mc:Ignorable="w14 w15 w16se wp14">
+<w:document xmlns:wpc="http://schemas.microsoft.com/office/word/2010/wordprocessingCanvas" xmlns:cx="http://schemas.microsoft.com/office/drawing/2014/chartex" xmlns:cx1="http://schemas.microsoft.com/office/drawing/2015/9/8/chartex" xmlns:cx2="http://schemas.microsoft.com/office/drawing/2015/10/21/chartex" xmlns:mc="http://schemas.openxmlformats.org/markup-compatibility/2006" xmlns:o="urn:schemas-microsoft-com:office:office" xmlns:r="http://schemas.openxmlformats.org/officeDocument/2006/relationships" xmlns:m="http://schemas.openxmlformats.org/officeDocument/2006/math" xmlns:v="urn:schemas-microsoft-com:vml" xmlns:wp14="http://schemas.microsoft.com/office/word/2010/wordprocessingDrawing" xmlns:wp="http://schemas.openxmlformats.org/drawingml/2006/wordprocessingDrawing" xmlns:w10="urn:schemas-microsoft-com:office:word" xmlns:w="http://schemas.openxmlformats.org/wordprocessingml/2006/main" xmlns:w14="http://schemas.microsoft.com/office/word/2010/wordml" xmlns:w15="http://schemas.microsoft.com/office/word/2012/wordml" xmlns:w16se="http://schemas.microsoft.com/office/word/2015/wordml/symex" xmlns:wpg="http://schemas.microsoft.com/office/word/2010/wordprocessingGroup" xmlns:wpi="http://schemas.microsoft.com/office/word/2010/wordprocessingInk" xmlns:wne="http://schemas.microsoft.com/office/word/2006/wordml" xmlns:wps="http://schemas.microsoft.com/office/word/2010/wordprocessingShape" mc:Ignorable="w14 w15 w16se wp14">
   <w:body>
     <w:p>
       <w:pPr>
@@ -18,16 +18,7 @@
           <w:sz w:val="28"/>
           <w:szCs w:val="28"/>
         </w:rPr>
-        <w:t xml:space="preserve">Team 2 </w:t>
-      </w:r>
-      <w:r>
-        <w:rPr>
-          <w:rFonts w:ascii="Times New Roman" w:hAnsi="Times New Roman" w:cs="Times New Roman"/>
-          <w:b/>
-          <w:sz w:val="28"/>
-          <w:szCs w:val="28"/>
-        </w:rPr>
-        <w:t>Meeting #3</w:t>
+        <w:t>Team 2 Meeting #3</w:t>
       </w:r>
     </w:p>
     <w:p>
@@ -55,57 +46,13 @@
         </w:rPr>
         <w:t>: Dane (Minute Taker), Hamilton (Team Leader), Chris, Luis, Juan</w:t>
       </w:r>
-    </w:p>
-    <w:p>
-      <w:pPr>
-        <w:rPr>
-          <w:rFonts w:ascii="Times New Roman" w:hAnsi="Times New Roman" w:cs="Times New Roman"/>
-          <w:sz w:val="28"/>
-          <w:szCs w:val="28"/>
-        </w:rPr>
-      </w:pPr>
-      <w:r>
-        <w:rPr>
-          <w:rFonts w:ascii="Times New Roman" w:hAnsi="Times New Roman" w:cs="Times New Roman"/>
-          <w:b/>
-          <w:sz w:val="28"/>
-          <w:szCs w:val="28"/>
-        </w:rPr>
-        <w:t>Time</w:t>
-      </w:r>
-      <w:r>
-        <w:rPr>
-          <w:rFonts w:ascii="Times New Roman" w:hAnsi="Times New Roman" w:cs="Times New Roman"/>
-          <w:sz w:val="28"/>
-          <w:szCs w:val="28"/>
-        </w:rPr>
-        <w:t>: 10:00pm</w:t>
-      </w:r>
-    </w:p>
-    <w:p>
-      <w:pPr>
-        <w:rPr>
-          <w:rFonts w:ascii="Times New Roman" w:hAnsi="Times New Roman" w:cs="Times New Roman"/>
-          <w:sz w:val="28"/>
-          <w:szCs w:val="28"/>
-        </w:rPr>
-      </w:pPr>
-      <w:r>
-        <w:rPr>
-          <w:rFonts w:ascii="Times New Roman" w:hAnsi="Times New Roman" w:cs="Times New Roman"/>
-          <w:b/>
-          <w:sz w:val="28"/>
-          <w:szCs w:val="28"/>
-        </w:rPr>
-        <w:t xml:space="preserve">Date: </w:t>
-      </w:r>
-      <w:r>
-        <w:rPr>
-          <w:rFonts w:ascii="Times New Roman" w:hAnsi="Times New Roman" w:cs="Times New Roman"/>
-          <w:sz w:val="28"/>
-          <w:szCs w:val="28"/>
-        </w:rPr>
-        <w:t>1/25/2017</w:t>
+      <w:r>
+        <w:rPr>
+          <w:rFonts w:ascii="Times New Roman" w:hAnsi="Times New Roman" w:cs="Times New Roman"/>
+          <w:sz w:val="28"/>
+          <w:szCs w:val="28"/>
+        </w:rPr>
+        <w:t xml:space="preserve">, Milad </w:t>
       </w:r>
       <w:bookmarkStart w:id="0" w:name="_GoBack"/>
       <w:bookmarkEnd w:id="0"/>
@@ -125,6 +72,58 @@
           <w:sz w:val="28"/>
           <w:szCs w:val="28"/>
         </w:rPr>
+        <w:t>Time</w:t>
+      </w:r>
+      <w:r>
+        <w:rPr>
+          <w:rFonts w:ascii="Times New Roman" w:hAnsi="Times New Roman" w:cs="Times New Roman"/>
+          <w:sz w:val="28"/>
+          <w:szCs w:val="28"/>
+        </w:rPr>
+        <w:t>: 10:00pm</w:t>
+      </w:r>
+    </w:p>
+    <w:p>
+      <w:pPr>
+        <w:rPr>
+          <w:rFonts w:ascii="Times New Roman" w:hAnsi="Times New Roman" w:cs="Times New Roman"/>
+          <w:sz w:val="28"/>
+          <w:szCs w:val="28"/>
+        </w:rPr>
+      </w:pPr>
+      <w:r>
+        <w:rPr>
+          <w:rFonts w:ascii="Times New Roman" w:hAnsi="Times New Roman" w:cs="Times New Roman"/>
+          <w:b/>
+          <w:sz w:val="28"/>
+          <w:szCs w:val="28"/>
+        </w:rPr>
+        <w:t xml:space="preserve">Date: </w:t>
+      </w:r>
+      <w:r>
+        <w:rPr>
+          <w:rFonts w:ascii="Times New Roman" w:hAnsi="Times New Roman" w:cs="Times New Roman"/>
+          <w:sz w:val="28"/>
+          <w:szCs w:val="28"/>
+        </w:rPr>
+        <w:t>1/25/2017</w:t>
+      </w:r>
+    </w:p>
+    <w:p>
+      <w:pPr>
+        <w:rPr>
+          <w:rFonts w:ascii="Times New Roman" w:hAnsi="Times New Roman" w:cs="Times New Roman"/>
+          <w:sz w:val="28"/>
+          <w:szCs w:val="28"/>
+        </w:rPr>
+      </w:pPr>
+      <w:r>
+        <w:rPr>
+          <w:rFonts w:ascii="Times New Roman" w:hAnsi="Times New Roman" w:cs="Times New Roman"/>
+          <w:b/>
+          <w:sz w:val="28"/>
+          <w:szCs w:val="28"/>
+        </w:rPr>
         <w:t>End Time</w:t>
       </w:r>
       <w:r>
@@ -317,23 +316,7 @@
           <w:sz w:val="28"/>
           <w:szCs w:val="28"/>
         </w:rPr>
-        <w:t xml:space="preserve">write test cases for. </w:t>
-      </w:r>
-      <w:r>
-        <w:rPr>
-          <w:rFonts w:ascii="Times New Roman" w:hAnsi="Times New Roman" w:cs="Times New Roman"/>
-          <w:sz w:val="28"/>
-          <w:szCs w:val="28"/>
-        </w:rPr>
-        <w:t>Finally,</w:t>
-      </w:r>
-      <w:r>
-        <w:rPr>
-          <w:rFonts w:ascii="Times New Roman" w:hAnsi="Times New Roman" w:cs="Times New Roman"/>
-          <w:sz w:val="28"/>
-          <w:szCs w:val="28"/>
-        </w:rPr>
-        <w:t xml:space="preserve"> we moved on to the Unit Testing phase where Hamilton ex</w:t>
+        <w:t>write test cases for. Finally, we moved on to the Unit Testing phase where Hamilton ex</w:t>
       </w:r>
       <w:r>
         <w:rPr>
@@ -427,7 +410,7 @@
       </w:pPr>
     </w:pPrDefault>
   </w:docDefaults>
-  <w:latentStyles w:defLockedState="0" w:defUIPriority="99" w:defSemiHidden="0" w:defUnhideWhenUsed="0" w:defQFormat="0" w:count="374">
+  <w:latentStyles w:defLockedState="0" w:defUIPriority="99" w:defSemiHidden="0" w:defUnhideWhenUsed="0" w:defQFormat="0" w:count="372">
     <w:lsdException w:name="Normal" w:uiPriority="0" w:qFormat="1"/>
     <w:lsdException w:name="heading 1" w:uiPriority="9" w:qFormat="1"/>
     <w:lsdException w:name="heading 2" w:semiHidden="1" w:uiPriority="9" w:unhideWhenUsed="1" w:qFormat="1"/>
@@ -800,8 +783,6 @@
     <w:lsdException w:name="List Table 6 Colorful Accent 6" w:uiPriority="51"/>
     <w:lsdException w:name="List Table 7 Colorful Accent 6" w:uiPriority="52"/>
     <w:lsdException w:name="Mention" w:semiHidden="1" w:unhideWhenUsed="1"/>
-    <w:lsdException w:name="Smart Hyperlink" w:semiHidden="1" w:unhideWhenUsed="1"/>
-    <w:lsdException w:name="Hashtag" w:semiHidden="1" w:unhideWhenUsed="1"/>
   </w:latentStyles>
   <w:style w:type="paragraph" w:default="1" w:styleId="Normal">
     <w:name w:val="Normal"/>

</xml_diff>